<commit_message>
Iteration 2 part 1
</commit_message>
<xml_diff>
--- a/Documentation/Phase Documentation.docx
+++ b/Documentation/Phase Documentation.docx
@@ -3,13 +3,8 @@
 <w:document xmlns:wpc="http://schemas.microsoft.com/office/word/2010/wordprocessingCanvas" xmlns:mc="http://schemas.openxmlformats.org/markup-compatibility/2006" xmlns:o="urn:schemas-microsoft-com:office:office" xmlns:r="http://schemas.openxmlformats.org/officeDocument/2006/relationships" xmlns:m="http://schemas.openxmlformats.org/officeDocument/2006/math" xmlns:v="urn:schemas-microsoft-com:vml" xmlns:wp14="http://schemas.microsoft.com/office/word/2010/wordprocessingDrawing" xmlns:wp="http://schemas.openxmlformats.org/drawingml/2006/wordprocessingDrawing" xmlns:w10="urn:schemas-microsoft-com:office:word" xmlns:w="http://schemas.openxmlformats.org/wordprocessingml/2006/main" xmlns:w14="http://schemas.microsoft.com/office/word/2010/wordml" xmlns:w15="http://schemas.microsoft.com/office/word/2012/wordml" xmlns:wpg="http://schemas.microsoft.com/office/word/2010/wordprocessingGroup" xmlns:wpi="http://schemas.microsoft.com/office/word/2010/wordprocessingInk" xmlns:wne="http://schemas.microsoft.com/office/word/2006/wordml" xmlns:wps="http://schemas.microsoft.com/office/word/2010/wordprocessingShape" mc:Ignorable="w14 w15 wp14">
   <w:body>
     <w:p>
-      <w:proofErr w:type="spellStart"/>
-      <w:r>
-        <w:t>Arch_GAME</w:t>
-      </w:r>
-      <w:proofErr w:type="spellEnd"/>
-      <w:r>
-        <w:t xml:space="preserve"> Rewrite Documentation</w:t>
+      <w:r>
+        <w:t>Arch_GAME Rewrite Documentation</w:t>
       </w:r>
     </w:p>
     <w:p/>
@@ -43,26 +38,10 @@
     </w:p>
     <w:p>
       <w:r>
-        <w:t xml:space="preserve">Each iteration will be marked by a </w:t>
-      </w:r>
-      <w:proofErr w:type="gramStart"/>
-      <w:r>
-        <w:t>statement(</w:t>
-      </w:r>
-      <w:proofErr w:type="gramEnd"/>
-      <w:r>
-        <w:t xml:space="preserve">quote) and clarified by a list of </w:t>
-      </w:r>
-      <w:proofErr w:type="spellStart"/>
-      <w:r>
-        <w:t>points.</w:t>
-      </w:r>
-      <w:r>
-        <w:t>In</w:t>
-      </w:r>
-      <w:proofErr w:type="spellEnd"/>
-      <w:r>
-        <w:t xml:space="preserve"> this iteration, we will be focusing on</w:t>
+        <w:t>Each iteration will be marked by a statement(quote) and clarified by a list of points.</w:t>
+      </w:r>
+      <w:r>
+        <w:t>In this iteration, we will be focusing on</w:t>
       </w:r>
       <w:r>
         <w:t xml:space="preserve"> laying a structurally sound foundation on which to build the remainder of the game. The update loop and render system will take precedence in this iteration and any classes created and implemented will be for the purpose of helping guide the understanding and organization of the base system.</w:t>
@@ -142,11 +121,9 @@
           <w:numId w:val="2"/>
         </w:numPr>
       </w:pPr>
-      <w:proofErr w:type="spellStart"/>
       <w:r>
         <w:t>GraphicsComponent</w:t>
       </w:r>
-      <w:proofErr w:type="spellEnd"/>
     </w:p>
     <w:p>
       <w:pPr>
@@ -156,11 +133,9 @@
           <w:numId w:val="2"/>
         </w:numPr>
       </w:pPr>
-      <w:proofErr w:type="spellStart"/>
       <w:r>
         <w:t>PhysicsComponent</w:t>
       </w:r>
-      <w:proofErr w:type="spellEnd"/>
     </w:p>
     <w:p>
       <w:pPr>
@@ -170,11 +145,9 @@
           <w:numId w:val="2"/>
         </w:numPr>
       </w:pPr>
-      <w:proofErr w:type="spellStart"/>
       <w:r>
         <w:t>EntitySpawner</w:t>
       </w:r>
-      <w:proofErr w:type="spellEnd"/>
     </w:p>
     <w:p>
       <w:pPr>
@@ -184,11 +157,9 @@
           <w:numId w:val="2"/>
         </w:numPr>
       </w:pPr>
-      <w:proofErr w:type="spellStart"/>
       <w:r>
         <w:t>SpriteBatcher</w:t>
       </w:r>
-      <w:proofErr w:type="spellEnd"/>
     </w:p>
     <w:p>
       <w:pPr>
@@ -233,15 +204,7 @@
         </w:numPr>
       </w:pPr>
       <w:r>
-        <w:t xml:space="preserve">Void </w:t>
-      </w:r>
-      <w:proofErr w:type="spellStart"/>
-      <w:r>
-        <w:t>processInput</w:t>
-      </w:r>
-      <w:proofErr w:type="spellEnd"/>
-      <w:r>
-        <w:t>()</w:t>
+        <w:t>Void processInput()</w:t>
       </w:r>
     </w:p>
     <w:p>
@@ -253,15 +216,7 @@
         </w:numPr>
       </w:pPr>
       <w:r>
-        <w:t xml:space="preserve">Void update(float </w:t>
-      </w:r>
-      <w:proofErr w:type="spellStart"/>
-      <w:r>
-        <w:t>dt</w:t>
-      </w:r>
-      <w:proofErr w:type="spellEnd"/>
-      <w:r>
-        <w:t>)</w:t>
+        <w:t>Void update(float dt)</w:t>
       </w:r>
     </w:p>
     <w:p>
@@ -354,25 +309,7 @@
           <w:i w:val="0"/>
           <w:color w:val="auto"/>
         </w:rPr>
-        <w:t xml:space="preserve">Void </w:t>
-      </w:r>
-      <w:proofErr w:type="spellStart"/>
-      <w:r>
-        <w:rPr>
-          <w:rStyle w:val="IntenseEmphasis"/>
-          <w:i w:val="0"/>
-          <w:color w:val="auto"/>
-        </w:rPr>
-        <w:t>getSpawnPoints</w:t>
-      </w:r>
-      <w:proofErr w:type="spellEnd"/>
-      <w:r>
-        <w:rPr>
-          <w:rStyle w:val="IntenseEmphasis"/>
-          <w:i w:val="0"/>
-          <w:color w:val="auto"/>
-        </w:rPr>
-        <w:t>()</w:t>
+        <w:t>Void getSpawnPoints()</w:t>
       </w:r>
     </w:p>
     <w:p>
@@ -403,28 +340,8 @@
           <w:i w:val="0"/>
           <w:color w:val="auto"/>
         </w:rPr>
-        <w:t>flo</w:t>
-      </w:r>
-      <w:bookmarkStart w:id="0" w:name="_GoBack"/>
-      <w:bookmarkEnd w:id="0"/>
-      <w:r>
-        <w:rPr>
-          <w:rStyle w:val="IntenseEmphasis"/>
-          <w:i w:val="0"/>
-          <w:color w:val="auto"/>
-        </w:rPr>
-        <w:t xml:space="preserve">at </w:t>
-      </w:r>
-      <w:proofErr w:type="spellStart"/>
-      <w:r>
-        <w:rPr>
-          <w:rStyle w:val="IntenseEmphasis"/>
-          <w:i w:val="0"/>
-          <w:color w:val="auto"/>
-        </w:rPr>
-        <w:t>dt</w:t>
-      </w:r>
-      <w:proofErr w:type="spellEnd"/>
+        <w:t>float dt</w:t>
+      </w:r>
       <w:r>
         <w:rPr>
           <w:rStyle w:val="IntenseEmphasis"/>
@@ -453,25 +370,7 @@
           <w:i w:val="0"/>
           <w:color w:val="auto"/>
         </w:rPr>
-        <w:t>Void render(sf::</w:t>
-      </w:r>
-      <w:proofErr w:type="spellStart"/>
-      <w:r>
-        <w:rPr>
-          <w:rStyle w:val="IntenseEmphasis"/>
-          <w:i w:val="0"/>
-          <w:color w:val="auto"/>
-        </w:rPr>
-        <w:t>RenderWindow</w:t>
-      </w:r>
-      <w:proofErr w:type="spellEnd"/>
-      <w:r>
-        <w:rPr>
-          <w:rStyle w:val="IntenseEmphasis"/>
-          <w:i w:val="0"/>
-          <w:color w:val="auto"/>
-        </w:rPr>
-        <w:t>* window)</w:t>
+        <w:t>Void render(sf::RenderWindow* window)</w:t>
       </w:r>
     </w:p>
     <w:p>
@@ -485,6 +384,110 @@
       <w:pPr>
         <w:pStyle w:val="Heading1"/>
       </w:pPr>
+      <w:r>
+        <w:t>Iteration 2</w:t>
+      </w:r>
+    </w:p>
+    <w:p/>
+    <w:p/>
+    <w:p>
+      <w:pPr>
+        <w:pStyle w:val="NoSpacing"/>
+        <w:rPr>
+          <w:i/>
+        </w:rPr>
+      </w:pPr>
+      <w:r>
+        <w:tab/>
+      </w:r>
+      <w:r>
+        <w:rPr>
+          <w:i/>
+        </w:rPr>
+        <w:t>“</w:t>
+      </w:r>
+      <w:r>
+        <w:rPr>
+          <w:i/>
+        </w:rPr>
+        <w:t>M</w:t>
+      </w:r>
+      <w:r>
+        <w:rPr>
+          <w:i/>
+        </w:rPr>
+        <w:t>ovement</w:t>
+      </w:r>
+      <w:r>
+        <w:rPr>
+          <w:i/>
+        </w:rPr>
+        <w:t xml:space="preserve">, </w:t>
+      </w:r>
+      <w:r>
+        <w:rPr>
+          <w:i/>
+        </w:rPr>
+        <w:t xml:space="preserve">a </w:t>
+      </w:r>
+      <w:r>
+        <w:rPr>
+          <w:i/>
+        </w:rPr>
+        <w:t>map and the</w:t>
+      </w:r>
+      <w:r>
+        <w:rPr>
+          <w:i/>
+        </w:rPr>
+        <w:t xml:space="preserve"> good ol</w:t>
+      </w:r>
+      <w:r>
+        <w:rPr>
+          <w:i/>
+        </w:rPr>
+        <w:t xml:space="preserve"> </w:t>
+      </w:r>
+      <w:r>
+        <w:rPr>
+          <w:i/>
+        </w:rPr>
+        <w:t>game</w:t>
+      </w:r>
+      <w:r>
+        <w:rPr>
+          <w:i/>
+        </w:rPr>
+        <w:t xml:space="preserve"> loop”</w:t>
+      </w:r>
+    </w:p>
+    <w:p>
+      <w:pPr>
+        <w:pStyle w:val="NoSpacing"/>
+      </w:pPr>
+    </w:p>
+    <w:p>
+      <w:pPr>
+        <w:pStyle w:val="NoSpacing"/>
+      </w:pPr>
+      <w:r>
+        <w:tab/>
+        <w:t>This iteration will be about getting player input</w:t>
+      </w:r>
+      <w:r>
+        <w:t xml:space="preserve"> and further developing our player and level classes</w:t>
+      </w:r>
+      <w:r>
+        <w:t>. We will hook the playe</w:t>
+      </w:r>
+      <w:r>
+        <w:t>r up to a controller to see how the render system responds to a dynamic sprite, and we will be loading custom shapes.</w:t>
+      </w:r>
+      <w:r>
+        <w:t xml:space="preserve"> We will also implement maps and layering system</w:t>
+      </w:r>
+      <w:bookmarkStart w:id="0" w:name="_GoBack"/>
+      <w:bookmarkEnd w:id="0"/>
     </w:p>
     <w:sectPr>
       <w:pgSz w:w="12240" w:h="15840"/>
@@ -1857,6 +1860,15 @@
       <w:color w:val="5B9BD5" w:themeColor="accent1"/>
     </w:rPr>
   </w:style>
+  <w:style w:type="paragraph" w:styleId="NoSpacing">
+    <w:name w:val="No Spacing"/>
+    <w:uiPriority w:val="1"/>
+    <w:qFormat/>
+    <w:rsid w:val="00BD05D0"/>
+    <w:pPr>
+      <w:spacing w:after="0" w:line="240" w:lineRule="auto"/>
+    </w:pPr>
+  </w:style>
 </w:styles>
 </file>
 

</xml_diff>